<commit_message>
Submissão Final PIP com documentação rest
</commit_message>
<xml_diff>
--- a/GoPlay-master/doc/Proposta de projeto com Guiões - Go Play.docx
+++ b/GoPlay-master/doc/Proposta de projeto com Guiões - Go Play.docx
@@ -1,6 +1,6 @@
 
 <file path=word/document.xml><?xml version="1.0" encoding="utf-8"?>
-<w:document xmlns:wpc="http://schemas.microsoft.com/office/word/2010/wordprocessingCanvas" xmlns:cx="http://schemas.microsoft.com/office/drawing/2014/chartex" xmlns:cx1="http://schemas.microsoft.com/office/drawing/2015/9/8/chartex" xmlns:cx2="http://schemas.microsoft.com/office/drawing/2015/10/21/chartex" xmlns:cx3="http://schemas.microsoft.com/office/drawing/2016/5/9/chartex" xmlns:cx4="http://schemas.microsoft.com/office/drawing/2016/5/10/chartex" xmlns:cx5="http://schemas.microsoft.com/office/drawing/2016/5/11/chartex" xmlns:cx6="http://schemas.microsoft.com/office/drawing/2016/5/12/chartex" xmlns:cx7="http://schemas.microsoft.com/office/drawing/2016/5/13/chartex" xmlns:cx8="http://schemas.microsoft.com/office/drawing/2016/5/14/chartex" xmlns:mc="http://schemas.openxmlformats.org/markup-compatibility/2006" xmlns:aink="http://schemas.microsoft.com/office/drawing/2016/ink" xmlns:am3d="http://schemas.microsoft.com/office/drawing/2017/model3d" xmlns:o="urn:schemas-microsoft-com:office:office" xmlns:r="http://schemas.openxmlformats.org/officeDocument/2006/relationships" xmlns:m="http://schemas.openxmlformats.org/officeDocument/2006/math" xmlns:v="urn:schemas-microsoft-com:vml" xmlns:wp14="http://schemas.microsoft.com/office/word/2010/wordprocessingDrawing" xmlns:wp="http://schemas.openxmlformats.org/drawingml/2006/wordprocessingDrawing" xmlns:w10="urn:schemas-microsoft-com:office:word" xmlns:w="http://schemas.openxmlformats.org/wordprocessingml/2006/main" xmlns:w14="http://schemas.microsoft.com/office/word/2010/wordml" xmlns:w15="http://schemas.microsoft.com/office/word/2012/wordml" xmlns:w16cex="http://schemas.microsoft.com/office/word/2018/wordml/cex" xmlns:w16cid="http://schemas.microsoft.com/office/word/2016/wordml/cid" xmlns:w16="http://schemas.microsoft.com/office/word/2018/wordml" xmlns:w16sdtdh="http://schemas.microsoft.com/office/word/2020/wordml/sdtdatahash" xmlns:w16se="http://schemas.microsoft.com/office/word/2015/wordml/symex" xmlns:wpg="http://schemas.microsoft.com/office/word/2010/wordprocessingGroup" xmlns:wpi="http://schemas.microsoft.com/office/word/2010/wordprocessingInk" xmlns:wne="http://schemas.microsoft.com/office/word/2006/wordml" xmlns:wps="http://schemas.microsoft.com/office/word/2010/wordprocessingShape" mc:Ignorable="w14 w15 w16se w16cid w16 w16cex w16sdtdh wp14">
+<w:document xmlns:wpc="http://schemas.microsoft.com/office/word/2010/wordprocessingCanvas" xmlns:cx="http://schemas.microsoft.com/office/drawing/2014/chartex" xmlns:cx1="http://schemas.microsoft.com/office/drawing/2015/9/8/chartex" xmlns:cx2="http://schemas.microsoft.com/office/drawing/2015/10/21/chartex" xmlns:cx3="http://schemas.microsoft.com/office/drawing/2016/5/9/chartex" xmlns:cx4="http://schemas.microsoft.com/office/drawing/2016/5/10/chartex" xmlns:cx5="http://schemas.microsoft.com/office/drawing/2016/5/11/chartex" xmlns:cx6="http://schemas.microsoft.com/office/drawing/2016/5/12/chartex" xmlns:cx7="http://schemas.microsoft.com/office/drawing/2016/5/13/chartex" xmlns:cx8="http://schemas.microsoft.com/office/drawing/2016/5/14/chartex" xmlns:mc="http://schemas.openxmlformats.org/markup-compatibility/2006" xmlns:aink="http://schemas.microsoft.com/office/drawing/2016/ink" xmlns:am3d="http://schemas.microsoft.com/office/drawing/2017/model3d" xmlns:o="urn:schemas-microsoft-com:office:office" xmlns:r="http://schemas.openxmlformats.org/officeDocument/2006/relationships" xmlns:m="http://schemas.openxmlformats.org/officeDocument/2006/math" xmlns:v="urn:schemas-microsoft-com:vml" xmlns:wp14="http://schemas.microsoft.com/office/word/2010/wordprocessingDrawing" xmlns:wp="http://schemas.openxmlformats.org/drawingml/2006/wordprocessingDrawing" xmlns:w10="urn:schemas-microsoft-com:office:word" xmlns:w="http://schemas.openxmlformats.org/wordprocessingml/2006/main" xmlns:w14="http://schemas.microsoft.com/office/word/2010/wordml" xmlns:w15="http://schemas.microsoft.com/office/word/2012/wordml" xmlns:w16cex="http://schemas.microsoft.com/office/word/2018/wordml/cex" xmlns:w16cid="http://schemas.microsoft.com/office/word/2016/wordml/cid" xmlns:w16="http://schemas.microsoft.com/office/word/2018/wordml" xmlns:w16se="http://schemas.microsoft.com/office/word/2015/wordml/symex" xmlns:wpg="http://schemas.microsoft.com/office/word/2010/wordprocessingGroup" xmlns:wpi="http://schemas.microsoft.com/office/word/2010/wordprocessingInk" xmlns:wne="http://schemas.microsoft.com/office/word/2006/wordml" xmlns:wps="http://schemas.microsoft.com/office/word/2010/wordprocessingShape" mc:Ignorable="w14 w15 w16se w16cid w16 w16cex wp14">
   <w:body>
     <w:p>
       <w:pPr>
@@ -1366,21 +1366,26 @@
         <w:rPr>
           <w:rFonts w:ascii="Arial" w:eastAsia="Arial" w:hAnsi="Arial" w:cs="Arial"/>
           <w:color w:val="000000"/>
-        </w:rPr>
-      </w:pPr>
+          <w:lang w:val="en-US"/>
+        </w:rPr>
+      </w:pPr>
+      <w:proofErr w:type="spellStart"/>
       <w:r>
         <w:rPr>
           <w:rFonts w:ascii="Arial" w:eastAsia="Arial" w:hAnsi="Arial" w:cs="Arial"/>
           <w:b/>
           <w:bCs/>
           <w:color w:val="000000" w:themeColor="text1"/>
+          <w:lang w:val="en-US"/>
         </w:rPr>
         <w:t>Referências</w:t>
       </w:r>
+      <w:proofErr w:type="spellEnd"/>
       <w:r>
         <w:rPr>
           <w:rFonts w:ascii="Arial" w:eastAsia="Arial" w:hAnsi="Arial" w:cs="Arial"/>
           <w:color w:val="000000" w:themeColor="text1"/>
+          <w:lang w:val="en-US"/>
         </w:rPr>
         <w:t>:</w:t>
       </w:r>
@@ -1396,134 +1401,15 @@
       <w:r>
         <w:rPr>
           <w:rFonts w:ascii="Arial" w:eastAsia="Arial" w:hAnsi="Arial" w:cs="Arial"/>
-        </w:rPr>
-        <w:t xml:space="preserve">[1] Dickens, A., </w:t>
+          <w:lang w:val="en-US"/>
+        </w:rPr>
+        <w:t xml:space="preserve">[1] Dickens, A., Richards, S., Campbell, J., (2011). Interventions targeting social isolation in older people: a systematic review. </w:t>
       </w:r>
-      <w:proofErr w:type="spellStart"/>
       <w:r>
         <w:rPr>
           <w:rFonts w:ascii="Arial" w:eastAsia="Arial" w:hAnsi="Arial" w:cs="Arial"/>
         </w:rPr>
-        <w:t>Richards</w:t>
-      </w:r>
-      <w:proofErr w:type="spellEnd"/>
-      <w:r>
-        <w:rPr>
-          <w:rFonts w:ascii="Arial" w:eastAsia="Arial" w:hAnsi="Arial" w:cs="Arial"/>
-        </w:rPr>
-        <w:t xml:space="preserve">, S., </w:t>
-      </w:r>
-      <w:proofErr w:type="spellStart"/>
-      <w:r>
-        <w:rPr>
-          <w:rFonts w:ascii="Arial" w:eastAsia="Arial" w:hAnsi="Arial" w:cs="Arial"/>
-        </w:rPr>
-        <w:t>Campbell</w:t>
-      </w:r>
-      <w:proofErr w:type="spellEnd"/>
-      <w:r>
-        <w:rPr>
-          <w:rFonts w:ascii="Arial" w:eastAsia="Arial" w:hAnsi="Arial" w:cs="Arial"/>
-        </w:rPr>
-        <w:t xml:space="preserve">, J., (2011). </w:t>
-      </w:r>
-      <w:proofErr w:type="spellStart"/>
-      <w:r>
-        <w:rPr>
-          <w:rFonts w:ascii="Arial" w:eastAsia="Arial" w:hAnsi="Arial" w:cs="Arial"/>
-        </w:rPr>
-        <w:t>Interventions</w:t>
-      </w:r>
-      <w:proofErr w:type="spellEnd"/>
-      <w:r>
-        <w:rPr>
-          <w:rFonts w:ascii="Arial" w:eastAsia="Arial" w:hAnsi="Arial" w:cs="Arial"/>
-        </w:rPr>
-        <w:t xml:space="preserve"> </w:t>
-      </w:r>
-      <w:proofErr w:type="spellStart"/>
-      <w:r>
-        <w:rPr>
-          <w:rFonts w:ascii="Arial" w:eastAsia="Arial" w:hAnsi="Arial" w:cs="Arial"/>
-        </w:rPr>
-        <w:t>targeting</w:t>
-      </w:r>
-      <w:proofErr w:type="spellEnd"/>
-      <w:r>
-        <w:rPr>
-          <w:rFonts w:ascii="Arial" w:eastAsia="Arial" w:hAnsi="Arial" w:cs="Arial"/>
-        </w:rPr>
-        <w:t xml:space="preserve"> social </w:t>
-      </w:r>
-      <w:proofErr w:type="spellStart"/>
-      <w:r>
-        <w:rPr>
-          <w:rFonts w:ascii="Arial" w:eastAsia="Arial" w:hAnsi="Arial" w:cs="Arial"/>
-        </w:rPr>
-        <w:t>isolation</w:t>
-      </w:r>
-      <w:proofErr w:type="spellEnd"/>
-      <w:r>
-        <w:rPr>
-          <w:rFonts w:ascii="Arial" w:eastAsia="Arial" w:hAnsi="Arial" w:cs="Arial"/>
-        </w:rPr>
-        <w:t xml:space="preserve"> in </w:t>
-      </w:r>
-      <w:proofErr w:type="spellStart"/>
-      <w:r>
-        <w:rPr>
-          <w:rFonts w:ascii="Arial" w:eastAsia="Arial" w:hAnsi="Arial" w:cs="Arial"/>
-        </w:rPr>
-        <w:t>older</w:t>
-      </w:r>
-      <w:proofErr w:type="spellEnd"/>
-      <w:r>
-        <w:rPr>
-          <w:rFonts w:ascii="Arial" w:eastAsia="Arial" w:hAnsi="Arial" w:cs="Arial"/>
-        </w:rPr>
-        <w:t xml:space="preserve"> </w:t>
-      </w:r>
-      <w:proofErr w:type="spellStart"/>
-      <w:r>
-        <w:rPr>
-          <w:rFonts w:ascii="Arial" w:eastAsia="Arial" w:hAnsi="Arial" w:cs="Arial"/>
-        </w:rPr>
-        <w:t>people</w:t>
-      </w:r>
-      <w:proofErr w:type="spellEnd"/>
-      <w:r>
-        <w:rPr>
-          <w:rFonts w:ascii="Arial" w:eastAsia="Arial" w:hAnsi="Arial" w:cs="Arial"/>
-        </w:rPr>
-        <w:t xml:space="preserve">: a </w:t>
-      </w:r>
-      <w:proofErr w:type="spellStart"/>
-      <w:r>
-        <w:rPr>
-          <w:rFonts w:ascii="Arial" w:eastAsia="Arial" w:hAnsi="Arial" w:cs="Arial"/>
-        </w:rPr>
-        <w:t>systematic</w:t>
-      </w:r>
-      <w:proofErr w:type="spellEnd"/>
-      <w:r>
-        <w:rPr>
-          <w:rFonts w:ascii="Arial" w:eastAsia="Arial" w:hAnsi="Arial" w:cs="Arial"/>
-        </w:rPr>
-        <w:t xml:space="preserve"> </w:t>
-      </w:r>
-      <w:proofErr w:type="spellStart"/>
-      <w:r>
-        <w:rPr>
-          <w:rFonts w:ascii="Arial" w:eastAsia="Arial" w:hAnsi="Arial" w:cs="Arial"/>
-        </w:rPr>
-        <w:t>review</w:t>
-      </w:r>
-      <w:proofErr w:type="spellEnd"/>
-      <w:r>
-        <w:rPr>
-          <w:rFonts w:ascii="Arial" w:eastAsia="Arial" w:hAnsi="Arial" w:cs="Arial"/>
-        </w:rPr>
-        <w:t xml:space="preserve">. BMC </w:t>
+        <w:t xml:space="preserve">BMC </w:t>
       </w:r>
       <w:proofErr w:type="spellStart"/>
       <w:r>
@@ -1664,7 +1550,7 @@
         <w:tblLook w:val="04A0" w:firstRow="1" w:lastRow="0" w:firstColumn="1" w:lastColumn="0" w:noHBand="0" w:noVBand="1"/>
       </w:tblPr>
       <w:tblGrid>
-        <w:gridCol w:w="9713"/>
+        <w:gridCol w:w="9487"/>
       </w:tblGrid>
       <w:tr>
         <w:tc>
@@ -2169,108 +2055,7 @@
                 <w:rFonts w:ascii="Arial" w:eastAsia="Arial" w:hAnsi="Arial" w:cs="Arial"/>
                 <w:color w:val="000000" w:themeColor="text1"/>
               </w:rPr>
-              <w:t>Após escolher um jogo</w:t>
-            </w:r>
-            <w:r>
-              <w:rPr>
-                <w:rFonts w:ascii="Arial" w:eastAsia="Arial" w:hAnsi="Arial" w:cs="Arial"/>
-                <w:color w:val="000000" w:themeColor="text1"/>
-              </w:rPr>
-              <w:t xml:space="preserve"> é lhe apresentado uma lista de jogadores da sua zona</w:t>
-            </w:r>
-            <w:r>
-              <w:rPr>
-                <w:rFonts w:ascii="Arial" w:eastAsia="Arial" w:hAnsi="Arial" w:cs="Arial"/>
-                <w:color w:val="000000" w:themeColor="text1"/>
-              </w:rPr>
-              <w:t xml:space="preserve"> </w:t>
-            </w:r>
-            <w:r>
-              <w:rPr>
-                <w:rFonts w:ascii="Arial" w:eastAsia="Arial" w:hAnsi="Arial" w:cs="Arial"/>
-                <w:color w:val="000000" w:themeColor="text1"/>
-              </w:rPr>
-              <w:t>que pode</w:t>
-            </w:r>
-            <w:r>
-              <w:rPr>
-                <w:rFonts w:ascii="Arial" w:eastAsia="Arial" w:hAnsi="Arial" w:cs="Arial"/>
-                <w:color w:val="000000" w:themeColor="text1"/>
-              </w:rPr>
-              <w:t xml:space="preserve"> </w:t>
-            </w:r>
-            <w:r>
-              <w:rPr>
-                <w:rFonts w:ascii="Arial" w:eastAsia="Arial" w:hAnsi="Arial" w:cs="Arial"/>
-                <w:color w:val="000000" w:themeColor="text1"/>
-              </w:rPr>
-              <w:t>convida</w:t>
-            </w:r>
-            <w:r>
-              <w:rPr>
-                <w:rFonts w:ascii="Arial" w:eastAsia="Arial" w:hAnsi="Arial" w:cs="Arial"/>
-                <w:color w:val="000000" w:themeColor="text1"/>
-              </w:rPr>
-              <w:t>r</w:t>
-            </w:r>
-            <w:r>
-              <w:rPr>
-                <w:rFonts w:ascii="Arial" w:eastAsia="Arial" w:hAnsi="Arial" w:cs="Arial"/>
-                <w:color w:val="000000" w:themeColor="text1"/>
-              </w:rPr>
-              <w:t>.</w:t>
-            </w:r>
-          </w:p>
-          <w:p>
-            <w:pPr>
-              <w:spacing w:after="45"/>
-              <w:jc w:val="both"/>
-              <w:rPr>
-                <w:rFonts w:ascii="Arial" w:eastAsia="Arial" w:hAnsi="Arial" w:cs="Arial"/>
-                <w:color w:val="000000" w:themeColor="text1"/>
-              </w:rPr>
-            </w:pPr>
-            <w:r>
-              <w:rPr>
-                <w:rFonts w:ascii="Arial" w:eastAsia="Arial" w:hAnsi="Arial" w:cs="Arial"/>
-                <w:color w:val="000000" w:themeColor="text1"/>
-              </w:rPr>
-              <w:t xml:space="preserve">Passo </w:t>
-            </w:r>
-            <w:r>
-              <w:rPr>
-                <w:rFonts w:ascii="Arial" w:eastAsia="Arial" w:hAnsi="Arial" w:cs="Arial"/>
-                <w:color w:val="000000" w:themeColor="text1"/>
-              </w:rPr>
-              <w:t>5</w:t>
-            </w:r>
-            <w:r>
-              <w:rPr>
-                <w:rFonts w:ascii="Arial" w:eastAsia="Arial" w:hAnsi="Arial" w:cs="Arial"/>
-                <w:color w:val="000000" w:themeColor="text1"/>
-              </w:rPr>
-              <w:t xml:space="preserve">: O utilizador </w:t>
-            </w:r>
-            <w:r>
-              <w:rPr>
-                <w:rFonts w:ascii="Arial" w:eastAsia="Arial" w:hAnsi="Arial" w:cs="Arial"/>
-                <w:color w:val="000000" w:themeColor="text1"/>
-              </w:rPr>
-              <w:t xml:space="preserve">após </w:t>
-            </w:r>
-            <w:r>
-              <w:rPr>
-                <w:rFonts w:ascii="Arial" w:eastAsia="Arial" w:hAnsi="Arial" w:cs="Arial"/>
-                <w:color w:val="000000" w:themeColor="text1"/>
-              </w:rPr>
-              <w:t>organizar o jogo é lhe atribuída uma pontuação devida á organização do jogo</w:t>
-            </w:r>
-            <w:r>
-              <w:rPr>
-                <w:rFonts w:ascii="Arial" w:eastAsia="Arial" w:hAnsi="Arial" w:cs="Arial"/>
-                <w:color w:val="000000" w:themeColor="text1"/>
-              </w:rPr>
-              <w:t>.</w:t>
+              <w:t>Após escolher um jogo é lhe apresentado uma lista de jogadores da sua zona que pode convidar, esta lista é filtrada pela localização (Faro).</w:t>
             </w:r>
           </w:p>
         </w:tc>
@@ -2384,7 +2169,6 @@
     <w:p>
       <w:pPr>
         <w:spacing w:after="45"/>
-        <w:jc w:val="both"/>
         <w:rPr>
           <w:rFonts w:ascii="Arial" w:eastAsia="Arial" w:hAnsi="Arial" w:cs="Arial"/>
           <w:b/>
@@ -2393,122 +2177,6 @@
           <w:u w:val="single"/>
         </w:rPr>
       </w:pPr>
-    </w:p>
-    <w:p>
-      <w:pPr>
-        <w:spacing w:after="45"/>
-        <w:jc w:val="both"/>
-        <w:rPr>
-          <w:rFonts w:ascii="Arial" w:eastAsia="Arial" w:hAnsi="Arial" w:cs="Arial"/>
-          <w:b/>
-          <w:bCs/>
-          <w:color w:val="980000"/>
-          <w:u w:val="single"/>
-        </w:rPr>
-      </w:pPr>
-    </w:p>
-    <w:p>
-      <w:pPr>
-        <w:spacing w:after="45"/>
-        <w:jc w:val="both"/>
-        <w:rPr>
-          <w:rFonts w:ascii="Arial" w:eastAsia="Arial" w:hAnsi="Arial" w:cs="Arial"/>
-          <w:b/>
-          <w:bCs/>
-          <w:color w:val="980000"/>
-          <w:u w:val="single"/>
-        </w:rPr>
-      </w:pPr>
-    </w:p>
-    <w:p>
-      <w:pPr>
-        <w:spacing w:after="45"/>
-        <w:jc w:val="both"/>
-        <w:rPr>
-          <w:rFonts w:ascii="Arial" w:eastAsia="Arial" w:hAnsi="Arial" w:cs="Arial"/>
-          <w:b/>
-          <w:bCs/>
-          <w:color w:val="980000"/>
-          <w:u w:val="single"/>
-        </w:rPr>
-      </w:pPr>
-    </w:p>
-    <w:p>
-      <w:pPr>
-        <w:spacing w:after="45"/>
-        <w:jc w:val="both"/>
-        <w:rPr>
-          <w:rFonts w:ascii="Arial" w:eastAsia="Arial" w:hAnsi="Arial" w:cs="Arial"/>
-          <w:b/>
-          <w:bCs/>
-          <w:color w:val="980000"/>
-          <w:u w:val="single"/>
-        </w:rPr>
-      </w:pPr>
-    </w:p>
-    <w:p>
-      <w:pPr>
-        <w:spacing w:after="45"/>
-        <w:jc w:val="both"/>
-        <w:rPr>
-          <w:rFonts w:ascii="Arial" w:eastAsia="Arial" w:hAnsi="Arial" w:cs="Arial"/>
-          <w:b/>
-          <w:bCs/>
-          <w:color w:val="980000"/>
-          <w:u w:val="single"/>
-        </w:rPr>
-      </w:pPr>
-    </w:p>
-    <w:p>
-      <w:pPr>
-        <w:spacing w:after="45"/>
-        <w:jc w:val="both"/>
-        <w:rPr>
-          <w:rFonts w:ascii="Arial" w:eastAsia="Arial" w:hAnsi="Arial" w:cs="Arial"/>
-          <w:b/>
-          <w:bCs/>
-          <w:color w:val="980000"/>
-          <w:u w:val="single"/>
-        </w:rPr>
-      </w:pPr>
-    </w:p>
-    <w:p>
-      <w:pPr>
-        <w:spacing w:after="45"/>
-        <w:jc w:val="both"/>
-        <w:rPr>
-          <w:rFonts w:ascii="Arial" w:eastAsia="Arial" w:hAnsi="Arial" w:cs="Arial"/>
-          <w:b/>
-          <w:bCs/>
-          <w:color w:val="980000"/>
-          <w:u w:val="single"/>
-        </w:rPr>
-      </w:pPr>
-    </w:p>
-    <w:p>
-      <w:pPr>
-        <w:spacing w:after="45"/>
-        <w:jc w:val="both"/>
-        <w:rPr>
-          <w:rFonts w:ascii="Arial" w:eastAsia="Arial" w:hAnsi="Arial" w:cs="Arial"/>
-          <w:b/>
-          <w:bCs/>
-          <w:color w:val="980000"/>
-          <w:u w:val="single"/>
-        </w:rPr>
-      </w:pPr>
-    </w:p>
-    <w:p>
-      <w:pPr>
-        <w:spacing w:after="45"/>
-        <w:rPr>
-          <w:rFonts w:ascii="Arial" w:eastAsia="Arial" w:hAnsi="Arial" w:cs="Arial"/>
-          <w:b/>
-          <w:bCs/>
-          <w:color w:val="980000"/>
-          <w:u w:val="single"/>
-        </w:rPr>
-      </w:pPr>
       <w:bookmarkStart w:id="54" w:name="_Hlk75120769"/>
     </w:p>
     <w:p>
@@ -2527,8 +2195,31 @@
           <w:b/>
           <w:bCs/>
         </w:rPr>
-        <w:lastRenderedPageBreak/>
-        <w:t>Guião Secundário</w:t>
+        <w:t>Gui</w:t>
+      </w:r>
+      <w:r>
+        <w:rPr>
+          <w:rFonts w:ascii="Arial" w:eastAsia="Arial" w:hAnsi="Arial" w:cs="Arial"/>
+          <w:b/>
+          <w:bCs/>
+        </w:rPr>
+        <w:t>ões</w:t>
+      </w:r>
+      <w:r>
+        <w:rPr>
+          <w:rFonts w:ascii="Arial" w:eastAsia="Arial" w:hAnsi="Arial" w:cs="Arial"/>
+          <w:b/>
+          <w:bCs/>
+        </w:rPr>
+        <w:t xml:space="preserve"> Secundário</w:t>
+      </w:r>
+      <w:r>
+        <w:rPr>
+          <w:rFonts w:ascii="Arial" w:eastAsia="Arial" w:hAnsi="Arial" w:cs="Arial"/>
+          <w:b/>
+          <w:bCs/>
+        </w:rPr>
+        <w:t>s</w:t>
       </w:r>
     </w:p>
     <w:tbl>
@@ -2538,7 +2229,7 @@
         <w:tblLook w:val="04A0" w:firstRow="1" w:lastRow="0" w:firstColumn="1" w:lastColumn="0" w:noHBand="0" w:noVBand="1"/>
       </w:tblPr>
       <w:tblGrid>
-        <w:gridCol w:w="9713"/>
+        <w:gridCol w:w="9487"/>
       </w:tblGrid>
       <w:tr>
         <w:tc>
@@ -2551,18 +2242,16 @@
               <w:jc w:val="both"/>
               <w:rPr>
                 <w:rFonts w:ascii="Arial" w:eastAsia="Arial" w:hAnsi="Arial" w:cs="Arial"/>
+                <w:color w:val="000000" w:themeColor="text1"/>
+              </w:rPr>
+            </w:pPr>
+            <w:r>
+              <w:rPr>
+                <w:rFonts w:ascii="Arial" w:eastAsia="Arial" w:hAnsi="Arial" w:cs="Arial"/>
                 <w:b/>
                 <w:bCs/>
                 <w:color w:val="000000" w:themeColor="text1"/>
               </w:rPr>
-            </w:pPr>
-            <w:r>
-              <w:rPr>
-                <w:rFonts w:ascii="Arial" w:eastAsia="Arial" w:hAnsi="Arial" w:cs="Arial"/>
-                <w:b/>
-                <w:bCs/>
-                <w:color w:val="000000" w:themeColor="text1"/>
-              </w:rPr>
               <w:t xml:space="preserve">Nome: </w:t>
             </w:r>
             <w:r>
@@ -2570,7 +2259,7 @@
                 <w:rFonts w:ascii="Arial" w:eastAsia="Arial" w:hAnsi="Arial" w:cs="Arial"/>
                 <w:color w:val="000000" w:themeColor="text1"/>
               </w:rPr>
-              <w:t>Um jogador inscreve-se num torneio</w:t>
+              <w:t>Jogador visualiza a sua posição na Leaderboard</w:t>
             </w:r>
           </w:p>
         </w:tc>
@@ -2606,14 +2295,7 @@
                 <w:rFonts w:ascii="Arial" w:eastAsia="Arial" w:hAnsi="Arial" w:cs="Arial"/>
                 <w:color w:val="000000" w:themeColor="text1"/>
               </w:rPr>
-              <w:t>É lhe apresentado uma lista dos torneios disponíveis e o jogador inscreve-se num torneio</w:t>
-            </w:r>
-            <w:r>
-              <w:rPr>
-                <w:rFonts w:ascii="Arial" w:eastAsia="Arial" w:hAnsi="Arial" w:cs="Arial"/>
-                <w:color w:val="000000" w:themeColor="text1"/>
-              </w:rPr>
-              <w:t>.</w:t>
+              <w:t>O jogador escolhe a opção “Leaderboard” disponível na página principal</w:t>
             </w:r>
           </w:p>
         </w:tc>
@@ -2727,7 +2409,14 @@
                 <w:rFonts w:ascii="Arial" w:eastAsia="Arial" w:hAnsi="Arial" w:cs="Arial"/>
                 <w:color w:val="000000" w:themeColor="text1"/>
               </w:rPr>
-              <w:t>jogador acede á sua página de jogador no nosso website e clica no botão para ver os torneios disponíveis.</w:t>
+              <w:t xml:space="preserve">jogador acede á sua página de jogador no nosso website e clica no botão para ver </w:t>
+            </w:r>
+            <w:r>
+              <w:rPr>
+                <w:rFonts w:ascii="Arial" w:eastAsia="Arial" w:hAnsi="Arial" w:cs="Arial"/>
+                <w:color w:val="000000" w:themeColor="text1"/>
+              </w:rPr>
+              <w:t>a Leaderboard.</w:t>
             </w:r>
           </w:p>
           <w:p>
@@ -2758,55 +2447,14 @@
                 <w:rFonts w:ascii="Arial" w:eastAsia="Arial" w:hAnsi="Arial" w:cs="Arial"/>
                 <w:color w:val="000000" w:themeColor="text1"/>
               </w:rPr>
-              <w:t>É redirecionado para uma página onde consegue ver os torneios disponíveis, filtrados pela data, local, tipo de jogo, árbitro e o número de jogadores que já estão inscritos.</w:t>
-            </w:r>
-          </w:p>
-          <w:p>
-            <w:pPr>
-              <w:spacing w:after="45"/>
-              <w:jc w:val="both"/>
-              <w:rPr>
-                <w:rFonts w:ascii="Arial" w:eastAsia="Arial" w:hAnsi="Arial" w:cs="Arial"/>
-                <w:color w:val="000000" w:themeColor="text1"/>
-              </w:rPr>
-            </w:pPr>
-            <w:r>
-              <w:rPr>
-                <w:rFonts w:ascii="Arial" w:eastAsia="Arial" w:hAnsi="Arial" w:cs="Arial"/>
-                <w:color w:val="000000" w:themeColor="text1"/>
-              </w:rPr>
-              <w:t xml:space="preserve">Passo 3: </w:t>
-            </w:r>
-            <w:r>
-              <w:rPr>
-                <w:rFonts w:ascii="Arial" w:eastAsia="Arial" w:hAnsi="Arial" w:cs="Arial"/>
-                <w:color w:val="000000" w:themeColor="text1"/>
-              </w:rPr>
-              <w:t>Nessa página clica no botão de inscrição e é redirecionado para uma página onde vai realizar a sua inscrição</w:t>
-            </w:r>
-          </w:p>
-          <w:p>
-            <w:pPr>
-              <w:spacing w:after="45"/>
-              <w:jc w:val="both"/>
-              <w:rPr>
-                <w:rFonts w:ascii="Arial" w:eastAsia="Arial" w:hAnsi="Arial" w:cs="Arial"/>
-                <w:color w:val="000000" w:themeColor="text1"/>
-              </w:rPr>
-            </w:pPr>
-            <w:r>
-              <w:rPr>
-                <w:rFonts w:ascii="Arial" w:eastAsia="Arial" w:hAnsi="Arial" w:cs="Arial"/>
-                <w:color w:val="000000" w:themeColor="text1"/>
-              </w:rPr>
-              <w:t xml:space="preserve">Passo 4: </w:t>
-            </w:r>
-            <w:r>
-              <w:rPr>
-                <w:rFonts w:ascii="Arial" w:eastAsia="Arial" w:hAnsi="Arial" w:cs="Arial"/>
-                <w:color w:val="000000" w:themeColor="text1"/>
-              </w:rPr>
-              <w:t xml:space="preserve">O jogador na página de inscrição preenche um formulário onde insere o nome, apelido e a data de inscrição. </w:t>
+              <w:t xml:space="preserve">É redirecionado para uma página onde consegue ver </w:t>
+            </w:r>
+            <w:r>
+              <w:rPr>
+                <w:rFonts w:ascii="Arial" w:eastAsia="Arial" w:hAnsi="Arial" w:cs="Arial"/>
+                <w:color w:val="000000" w:themeColor="text1"/>
+              </w:rPr>
+              <w:t>a tabela de ranking de todos os jogadores da aplicação ordenada pelos pontos do maior para o menor.</w:t>
             </w:r>
           </w:p>
         </w:tc>
@@ -2848,14 +2496,21 @@
                 <w:rFonts w:ascii="Arial" w:eastAsia="Arial" w:hAnsi="Arial" w:cs="Arial"/>
                 <w:color w:val="000000" w:themeColor="text1"/>
               </w:rPr>
-              <w:t>É validada a inscrição no torneio, redirecionando para uma p</w:t>
-            </w:r>
-            <w:r>
-              <w:rPr>
-                <w:rFonts w:ascii="Arial" w:eastAsia="Arial" w:hAnsi="Arial" w:cs="Arial"/>
-                <w:color w:val="000000" w:themeColor="text1"/>
-              </w:rPr>
-              <w:t>ágina a dizer se foi ou não efetuada com sucesso.</w:t>
+              <w:t>N</w:t>
+            </w:r>
+            <w:r>
+              <w:rPr>
+                <w:rFonts w:ascii="Arial" w:eastAsia="Arial" w:hAnsi="Arial" w:cs="Arial"/>
+                <w:color w:val="000000" w:themeColor="text1"/>
+              </w:rPr>
+              <w:t>/</w:t>
+            </w:r>
+            <w:r>
+              <w:rPr>
+                <w:rFonts w:ascii="Arial" w:eastAsia="Arial" w:hAnsi="Arial" w:cs="Arial"/>
+                <w:color w:val="000000" w:themeColor="text1"/>
+              </w:rPr>
+              <w:t>A</w:t>
             </w:r>
           </w:p>
         </w:tc>
@@ -2864,7 +2519,6 @@
     <w:p>
       <w:pPr>
         <w:spacing w:after="45"/>
-        <w:jc w:val="both"/>
         <w:rPr>
           <w:rFonts w:ascii="Arial" w:eastAsia="Arial" w:hAnsi="Arial" w:cs="Arial"/>
           <w:b/>
@@ -2873,49 +2527,6 @@
           <w:u w:val="single"/>
         </w:rPr>
       </w:pPr>
-    </w:p>
-    <w:p>
-      <w:pPr>
-        <w:spacing w:after="45"/>
-        <w:jc w:val="center"/>
-        <w:rPr>
-          <w:rFonts w:ascii="Arial" w:eastAsia="Arial" w:hAnsi="Arial" w:cs="Arial"/>
-          <w:b/>
-          <w:bCs/>
-        </w:rPr>
-      </w:pPr>
-    </w:p>
-    <w:p>
-      <w:pPr>
-        <w:spacing w:after="45"/>
-        <w:jc w:val="center"/>
-        <w:rPr>
-          <w:rFonts w:ascii="Arial" w:eastAsia="Arial" w:hAnsi="Arial" w:cs="Arial"/>
-          <w:b/>
-          <w:bCs/>
-        </w:rPr>
-      </w:pPr>
-    </w:p>
-    <w:p>
-      <w:pPr>
-        <w:spacing w:after="45"/>
-        <w:jc w:val="center"/>
-        <w:rPr>
-          <w:rFonts w:ascii="Arial" w:eastAsia="Arial" w:hAnsi="Arial" w:cs="Arial"/>
-          <w:b/>
-          <w:bCs/>
-          <w:color w:val="980000"/>
-          <w:u w:val="single"/>
-        </w:rPr>
-      </w:pPr>
-      <w:r>
-        <w:rPr>
-          <w:rFonts w:ascii="Arial" w:eastAsia="Arial" w:hAnsi="Arial" w:cs="Arial"/>
-          <w:b/>
-          <w:bCs/>
-        </w:rPr>
-        <w:t>Guião Secundário</w:t>
-      </w:r>
     </w:p>
     <w:tbl>
       <w:tblPr>
@@ -2924,7 +2535,7 @@
         <w:tblLook w:val="04A0" w:firstRow="1" w:lastRow="0" w:firstColumn="1" w:lastColumn="0" w:noHBand="0" w:noVBand="1"/>
       </w:tblPr>
       <w:tblGrid>
-        <w:gridCol w:w="9713"/>
+        <w:gridCol w:w="9487"/>
       </w:tblGrid>
       <w:tr>
         <w:tc>
@@ -3433,6 +3044,315 @@
         </w:rPr>
       </w:pPr>
     </w:p>
+    <w:tbl>
+      <w:tblPr>
+        <w:tblStyle w:val="TabelacomGrelha"/>
+        <w:tblW w:w="0" w:type="auto"/>
+        <w:tblLook w:val="04A0" w:firstRow="1" w:lastRow="0" w:firstColumn="1" w:lastColumn="0" w:noHBand="0" w:noVBand="1"/>
+      </w:tblPr>
+      <w:tblGrid>
+        <w:gridCol w:w="9487"/>
+      </w:tblGrid>
+      <w:tr>
+        <w:tc>
+          <w:tcPr>
+            <w:tcW w:w="9713" w:type="dxa"/>
+          </w:tcPr>
+          <w:p>
+            <w:pPr>
+              <w:spacing w:after="45"/>
+              <w:jc w:val="both"/>
+              <w:rPr>
+                <w:rFonts w:ascii="Arial" w:eastAsia="Arial" w:hAnsi="Arial" w:cs="Arial"/>
+                <w:color w:val="000000" w:themeColor="text1"/>
+              </w:rPr>
+            </w:pPr>
+            <w:r>
+              <w:rPr>
+                <w:rFonts w:ascii="Arial" w:eastAsia="Arial" w:hAnsi="Arial" w:cs="Arial"/>
+                <w:b/>
+                <w:bCs/>
+                <w:color w:val="000000" w:themeColor="text1"/>
+              </w:rPr>
+              <w:t xml:space="preserve">Nome: </w:t>
+            </w:r>
+            <w:r>
+              <w:rPr>
+                <w:rFonts w:ascii="Arial" w:eastAsia="Arial" w:hAnsi="Arial" w:cs="Arial"/>
+                <w:color w:val="000000" w:themeColor="text1"/>
+              </w:rPr>
+              <w:t>O j</w:t>
+            </w:r>
+            <w:r>
+              <w:rPr>
+                <w:rFonts w:ascii="Arial" w:eastAsia="Arial" w:hAnsi="Arial" w:cs="Arial"/>
+                <w:color w:val="000000" w:themeColor="text1"/>
+              </w:rPr>
+              <w:t>ogador</w:t>
+            </w:r>
+            <w:r>
+              <w:rPr>
+                <w:rFonts w:ascii="Arial" w:eastAsia="Arial" w:hAnsi="Arial" w:cs="Arial"/>
+                <w:color w:val="000000" w:themeColor="text1"/>
+              </w:rPr>
+              <w:t xml:space="preserve"> </w:t>
+            </w:r>
+            <w:r>
+              <w:rPr>
+                <w:rFonts w:ascii="Arial" w:eastAsia="Arial" w:hAnsi="Arial" w:cs="Arial"/>
+                <w:color w:val="000000" w:themeColor="text1"/>
+              </w:rPr>
+              <w:t>in</w:t>
+            </w:r>
+            <w:r>
+              <w:rPr>
+                <w:rFonts w:ascii="Arial" w:eastAsia="Arial" w:hAnsi="Arial" w:cs="Arial"/>
+                <w:color w:val="000000" w:themeColor="text1"/>
+              </w:rPr>
+              <w:t>s</w:t>
+            </w:r>
+            <w:r>
+              <w:rPr>
+                <w:rFonts w:ascii="Arial" w:eastAsia="Arial" w:hAnsi="Arial" w:cs="Arial"/>
+                <w:color w:val="000000" w:themeColor="text1"/>
+              </w:rPr>
+              <w:t>creve-se num torneio</w:t>
+            </w:r>
+          </w:p>
+        </w:tc>
+      </w:tr>
+      <w:tr>
+        <w:trPr>
+          <w:trHeight w:val="356"/>
+        </w:trPr>
+        <w:tc>
+          <w:tcPr>
+            <w:tcW w:w="9713" w:type="dxa"/>
+          </w:tcPr>
+          <w:p>
+            <w:pPr>
+              <w:spacing w:after="45"/>
+              <w:jc w:val="both"/>
+              <w:rPr>
+                <w:rFonts w:ascii="Arial" w:eastAsia="Arial" w:hAnsi="Arial" w:cs="Arial"/>
+                <w:color w:val="000000" w:themeColor="text1"/>
+              </w:rPr>
+            </w:pPr>
+            <w:r>
+              <w:rPr>
+                <w:rFonts w:ascii="Arial" w:eastAsia="Arial" w:hAnsi="Arial" w:cs="Arial"/>
+                <w:b/>
+                <w:bCs/>
+                <w:color w:val="000000" w:themeColor="text1"/>
+              </w:rPr>
+              <w:t xml:space="preserve">Descrição: </w:t>
+            </w:r>
+            <w:r>
+              <w:rPr>
+                <w:rFonts w:ascii="Arial" w:eastAsia="Arial" w:hAnsi="Arial" w:cs="Arial"/>
+                <w:color w:val="000000" w:themeColor="text1"/>
+              </w:rPr>
+              <w:t>O jogador escolhe a opção “</w:t>
+            </w:r>
+            <w:r>
+              <w:rPr>
+                <w:rFonts w:ascii="Arial" w:eastAsia="Arial" w:hAnsi="Arial" w:cs="Arial"/>
+                <w:color w:val="000000" w:themeColor="text1"/>
+              </w:rPr>
+              <w:t>Torneios Dispon</w:t>
+            </w:r>
+            <w:r>
+              <w:rPr>
+                <w:rFonts w:ascii="Arial" w:eastAsia="Arial" w:hAnsi="Arial" w:cs="Arial"/>
+                <w:color w:val="000000" w:themeColor="text1"/>
+              </w:rPr>
+              <w:t>í</w:t>
+            </w:r>
+            <w:r>
+              <w:rPr>
+                <w:rFonts w:ascii="Arial" w:eastAsia="Arial" w:hAnsi="Arial" w:cs="Arial"/>
+                <w:color w:val="000000" w:themeColor="text1"/>
+              </w:rPr>
+              <w:t>veis</w:t>
+            </w:r>
+            <w:r>
+              <w:rPr>
+                <w:rFonts w:ascii="Arial" w:eastAsia="Arial" w:hAnsi="Arial" w:cs="Arial"/>
+                <w:color w:val="000000" w:themeColor="text1"/>
+              </w:rPr>
+              <w:t>” na página principal</w:t>
+            </w:r>
+            <w:r>
+              <w:rPr>
+                <w:rFonts w:ascii="Arial" w:eastAsia="Arial" w:hAnsi="Arial" w:cs="Arial"/>
+                <w:color w:val="000000" w:themeColor="text1"/>
+              </w:rPr>
+              <w:t xml:space="preserve"> e começa o processo de inscrição</w:t>
+            </w:r>
+          </w:p>
+        </w:tc>
+      </w:tr>
+      <w:tr>
+        <w:trPr>
+          <w:trHeight w:val="356"/>
+        </w:trPr>
+        <w:tc>
+          <w:tcPr>
+            <w:tcW w:w="9713" w:type="dxa"/>
+          </w:tcPr>
+          <w:p>
+            <w:pPr>
+              <w:jc w:val="both"/>
+              <w:rPr>
+                <w:rFonts w:ascii="Arial" w:eastAsia="Arial" w:hAnsi="Arial" w:cs="Arial"/>
+              </w:rPr>
+            </w:pPr>
+            <w:r>
+              <w:rPr>
+                <w:rFonts w:ascii="Arial" w:eastAsia="Arial" w:hAnsi="Arial" w:cs="Arial"/>
+                <w:b/>
+                <w:bCs/>
+                <w:color w:val="000000" w:themeColor="text1"/>
+              </w:rPr>
+              <w:t xml:space="preserve">Pré-condições: </w:t>
+            </w:r>
+            <w:r>
+              <w:rPr>
+                <w:rFonts w:ascii="Arial" w:eastAsia="Arial" w:hAnsi="Arial" w:cs="Arial"/>
+                <w:color w:val="000000" w:themeColor="text1"/>
+              </w:rPr>
+              <w:t>Tem de estar autenticado na aplicação.</w:t>
+            </w:r>
+          </w:p>
+        </w:tc>
+      </w:tr>
+      <w:tr>
+        <w:tc>
+          <w:tcPr>
+            <w:tcW w:w="9713" w:type="dxa"/>
+          </w:tcPr>
+          <w:p>
+            <w:pPr>
+              <w:spacing w:after="45"/>
+              <w:jc w:val="both"/>
+              <w:rPr>
+                <w:rFonts w:ascii="Arial" w:eastAsia="Arial" w:hAnsi="Arial" w:cs="Arial"/>
+                <w:color w:val="000000" w:themeColor="text1"/>
+              </w:rPr>
+            </w:pPr>
+            <w:r>
+              <w:rPr>
+                <w:rFonts w:ascii="Arial" w:eastAsia="Arial" w:hAnsi="Arial" w:cs="Arial"/>
+                <w:b/>
+                <w:bCs/>
+                <w:color w:val="000000" w:themeColor="text1"/>
+              </w:rPr>
+              <w:t xml:space="preserve">Passo a passo: </w:t>
+            </w:r>
+          </w:p>
+          <w:p>
+            <w:pPr>
+              <w:spacing w:after="45"/>
+              <w:jc w:val="both"/>
+              <w:rPr>
+                <w:rFonts w:ascii="Arial" w:eastAsia="Arial" w:hAnsi="Arial" w:cs="Arial"/>
+                <w:color w:val="000000" w:themeColor="text1"/>
+              </w:rPr>
+            </w:pPr>
+            <w:r>
+              <w:rPr>
+                <w:rFonts w:ascii="Arial" w:eastAsia="Arial" w:hAnsi="Arial" w:cs="Arial"/>
+                <w:color w:val="000000" w:themeColor="text1"/>
+              </w:rPr>
+              <w:t xml:space="preserve">Passo 1: </w:t>
+            </w:r>
+            <w:r>
+              <w:rPr>
+                <w:rFonts w:ascii="Arial" w:eastAsia="Arial" w:hAnsi="Arial" w:cs="Arial"/>
+                <w:color w:val="000000" w:themeColor="text1"/>
+              </w:rPr>
+              <w:t>O jogador na página principal da aplicação clica no botão ‘Torneios Disponíveis’ e é apresentado uma lista dos torneios disponíveis que estão filtrados por número máximo de jogadores (Torn_Jogadores&lt;30) e pela data, ou seja, a data dos torneios disponíveis ainda está para ser realizada.</w:t>
+            </w:r>
+          </w:p>
+          <w:p>
+            <w:pPr>
+              <w:spacing w:after="45"/>
+              <w:jc w:val="both"/>
+              <w:rPr>
+                <w:rFonts w:ascii="Arial" w:eastAsia="Arial" w:hAnsi="Arial" w:cs="Arial"/>
+                <w:color w:val="000000" w:themeColor="text1"/>
+              </w:rPr>
+            </w:pPr>
+            <w:r>
+              <w:rPr>
+                <w:rFonts w:ascii="Arial" w:eastAsia="Arial" w:hAnsi="Arial" w:cs="Arial"/>
+                <w:color w:val="000000" w:themeColor="text1"/>
+              </w:rPr>
+              <w:t>Passo 2:  O jogador nessa página dos torneios disponíveis, clica no botão de inscrição e é redirecionado para uma página onde pode proceder a sua inscrição, nessa página insere o seu nome, apelido e data de inscrição</w:t>
+            </w:r>
+            <w:r>
+              <w:rPr>
+                <w:rFonts w:ascii="Arial" w:eastAsia="Arial" w:hAnsi="Arial" w:cs="Arial"/>
+                <w:color w:val="000000" w:themeColor="text1"/>
+              </w:rPr>
+              <w:t>, para finalizar clica no botão para se inscrever e guardamos a sua inscrição na nossa BD.</w:t>
+            </w:r>
+          </w:p>
+          <w:p>
+            <w:pPr>
+              <w:spacing w:after="45"/>
+              <w:jc w:val="both"/>
+              <w:rPr>
+                <w:rFonts w:ascii="Arial" w:eastAsia="Arial" w:hAnsi="Arial" w:cs="Arial"/>
+                <w:color w:val="000000" w:themeColor="text1"/>
+              </w:rPr>
+            </w:pPr>
+          </w:p>
+        </w:tc>
+      </w:tr>
+      <w:tr>
+        <w:tc>
+          <w:tcPr>
+            <w:tcW w:w="9713" w:type="dxa"/>
+          </w:tcPr>
+          <w:p>
+            <w:pPr>
+              <w:spacing w:after="45"/>
+              <w:jc w:val="both"/>
+              <w:rPr>
+                <w:rFonts w:ascii="Arial" w:eastAsia="Arial" w:hAnsi="Arial" w:cs="Arial"/>
+                <w:color w:val="000000" w:themeColor="text1"/>
+              </w:rPr>
+            </w:pPr>
+            <w:r>
+              <w:rPr>
+                <w:rFonts w:ascii="Arial" w:eastAsia="Arial" w:hAnsi="Arial" w:cs="Arial"/>
+                <w:b/>
+                <w:bCs/>
+                <w:color w:val="000000" w:themeColor="text1"/>
+              </w:rPr>
+              <w:t>Pós-condições:</w:t>
+            </w:r>
+            <w:r>
+              <w:rPr>
+                <w:rFonts w:ascii="Arial" w:eastAsia="Arial" w:hAnsi="Arial" w:cs="Arial"/>
+                <w:b/>
+                <w:bCs/>
+                <w:color w:val="000000" w:themeColor="text1"/>
+              </w:rPr>
+              <w:t xml:space="preserve"> </w:t>
+            </w:r>
+            <w:r>
+              <w:rPr>
+                <w:rFonts w:ascii="Arial" w:eastAsia="Arial" w:hAnsi="Arial" w:cs="Arial"/>
+                <w:color w:val="000000" w:themeColor="text1"/>
+              </w:rPr>
+              <w:t>N/A</w:t>
+            </w:r>
+          </w:p>
+        </w:tc>
+      </w:tr>
+    </w:tbl>
     <w:p>
       <w:pPr>
         <w:spacing w:after="45"/>
@@ -3458,7 +3378,7 @@
 </file>
 
 <file path=word/endnotes.xml><?xml version="1.0" encoding="utf-8"?>
-<w:endnotes xmlns:wpc="http://schemas.microsoft.com/office/word/2010/wordprocessingCanvas" xmlns:cx="http://schemas.microsoft.com/office/drawing/2014/chartex" xmlns:cx1="http://schemas.microsoft.com/office/drawing/2015/9/8/chartex" xmlns:cx2="http://schemas.microsoft.com/office/drawing/2015/10/21/chartex" xmlns:cx3="http://schemas.microsoft.com/office/drawing/2016/5/9/chartex" xmlns:cx4="http://schemas.microsoft.com/office/drawing/2016/5/10/chartex" xmlns:cx5="http://schemas.microsoft.com/office/drawing/2016/5/11/chartex" xmlns:cx6="http://schemas.microsoft.com/office/drawing/2016/5/12/chartex" xmlns:cx7="http://schemas.microsoft.com/office/drawing/2016/5/13/chartex" xmlns:cx8="http://schemas.microsoft.com/office/drawing/2016/5/14/chartex" xmlns:mc="http://schemas.openxmlformats.org/markup-compatibility/2006" xmlns:aink="http://schemas.microsoft.com/office/drawing/2016/ink" xmlns:am3d="http://schemas.microsoft.com/office/drawing/2017/model3d" xmlns:o="urn:schemas-microsoft-com:office:office" xmlns:r="http://schemas.openxmlformats.org/officeDocument/2006/relationships" xmlns:m="http://schemas.openxmlformats.org/officeDocument/2006/math" xmlns:v="urn:schemas-microsoft-com:vml" xmlns:wp14="http://schemas.microsoft.com/office/word/2010/wordprocessingDrawing" xmlns:wp="http://schemas.openxmlformats.org/drawingml/2006/wordprocessingDrawing" xmlns:w10="urn:schemas-microsoft-com:office:word" xmlns:w="http://schemas.openxmlformats.org/wordprocessingml/2006/main" xmlns:w14="http://schemas.microsoft.com/office/word/2010/wordml" xmlns:w15="http://schemas.microsoft.com/office/word/2012/wordml" xmlns:w16cex="http://schemas.microsoft.com/office/word/2018/wordml/cex" xmlns:w16cid="http://schemas.microsoft.com/office/word/2016/wordml/cid" xmlns:w16="http://schemas.microsoft.com/office/word/2018/wordml" xmlns:w16sdtdh="http://schemas.microsoft.com/office/word/2020/wordml/sdtdatahash" xmlns:w16se="http://schemas.microsoft.com/office/word/2015/wordml/symex" xmlns:wpg="http://schemas.microsoft.com/office/word/2010/wordprocessingGroup" xmlns:wpi="http://schemas.microsoft.com/office/word/2010/wordprocessingInk" xmlns:wne="http://schemas.microsoft.com/office/word/2006/wordml" xmlns:wps="http://schemas.microsoft.com/office/word/2010/wordprocessingShape" mc:Ignorable="w14 w15 w16se w16cid w16 w16cex w16sdtdh wp14">
+<w:endnotes xmlns:wpc="http://schemas.microsoft.com/office/word/2010/wordprocessingCanvas" xmlns:cx="http://schemas.microsoft.com/office/drawing/2014/chartex" xmlns:cx1="http://schemas.microsoft.com/office/drawing/2015/9/8/chartex" xmlns:cx2="http://schemas.microsoft.com/office/drawing/2015/10/21/chartex" xmlns:cx3="http://schemas.microsoft.com/office/drawing/2016/5/9/chartex" xmlns:cx4="http://schemas.microsoft.com/office/drawing/2016/5/10/chartex" xmlns:cx5="http://schemas.microsoft.com/office/drawing/2016/5/11/chartex" xmlns:cx6="http://schemas.microsoft.com/office/drawing/2016/5/12/chartex" xmlns:cx7="http://schemas.microsoft.com/office/drawing/2016/5/13/chartex" xmlns:cx8="http://schemas.microsoft.com/office/drawing/2016/5/14/chartex" xmlns:mc="http://schemas.openxmlformats.org/markup-compatibility/2006" xmlns:aink="http://schemas.microsoft.com/office/drawing/2016/ink" xmlns:am3d="http://schemas.microsoft.com/office/drawing/2017/model3d" xmlns:o="urn:schemas-microsoft-com:office:office" xmlns:r="http://schemas.openxmlformats.org/officeDocument/2006/relationships" xmlns:m="http://schemas.openxmlformats.org/officeDocument/2006/math" xmlns:v="urn:schemas-microsoft-com:vml" xmlns:wp14="http://schemas.microsoft.com/office/word/2010/wordprocessingDrawing" xmlns:wp="http://schemas.openxmlformats.org/drawingml/2006/wordprocessingDrawing" xmlns:w10="urn:schemas-microsoft-com:office:word" xmlns:w="http://schemas.openxmlformats.org/wordprocessingml/2006/main" xmlns:w14="http://schemas.microsoft.com/office/word/2010/wordml" xmlns:w15="http://schemas.microsoft.com/office/word/2012/wordml" xmlns:w16cex="http://schemas.microsoft.com/office/word/2018/wordml/cex" xmlns:w16cid="http://schemas.microsoft.com/office/word/2016/wordml/cid" xmlns:w16="http://schemas.microsoft.com/office/word/2018/wordml" xmlns:w16se="http://schemas.microsoft.com/office/word/2015/wordml/symex" xmlns:wpg="http://schemas.microsoft.com/office/word/2010/wordprocessingGroup" xmlns:wpi="http://schemas.microsoft.com/office/word/2010/wordprocessingInk" xmlns:wne="http://schemas.microsoft.com/office/word/2006/wordml" xmlns:wps="http://schemas.microsoft.com/office/word/2010/wordprocessingShape" mc:Ignorable="w14 w15 w16se w16cid w16 w16cex wp14">
   <w:endnote w:type="separator" w:id="-1">
     <w:p>
       <w:r>
@@ -3477,7 +3397,7 @@
 </file>
 
 <file path=word/footnotes.xml><?xml version="1.0" encoding="utf-8"?>
-<w:footnotes xmlns:wpc="http://schemas.microsoft.com/office/word/2010/wordprocessingCanvas" xmlns:cx="http://schemas.microsoft.com/office/drawing/2014/chartex" xmlns:cx1="http://schemas.microsoft.com/office/drawing/2015/9/8/chartex" xmlns:cx2="http://schemas.microsoft.com/office/drawing/2015/10/21/chartex" xmlns:cx3="http://schemas.microsoft.com/office/drawing/2016/5/9/chartex" xmlns:cx4="http://schemas.microsoft.com/office/drawing/2016/5/10/chartex" xmlns:cx5="http://schemas.microsoft.com/office/drawing/2016/5/11/chartex" xmlns:cx6="http://schemas.microsoft.com/office/drawing/2016/5/12/chartex" xmlns:cx7="http://schemas.microsoft.com/office/drawing/2016/5/13/chartex" xmlns:cx8="http://schemas.microsoft.com/office/drawing/2016/5/14/chartex" xmlns:mc="http://schemas.openxmlformats.org/markup-compatibility/2006" xmlns:aink="http://schemas.microsoft.com/office/drawing/2016/ink" xmlns:am3d="http://schemas.microsoft.com/office/drawing/2017/model3d" xmlns:o="urn:schemas-microsoft-com:office:office" xmlns:r="http://schemas.openxmlformats.org/officeDocument/2006/relationships" xmlns:m="http://schemas.openxmlformats.org/officeDocument/2006/math" xmlns:v="urn:schemas-microsoft-com:vml" xmlns:wp14="http://schemas.microsoft.com/office/word/2010/wordprocessingDrawing" xmlns:wp="http://schemas.openxmlformats.org/drawingml/2006/wordprocessingDrawing" xmlns:w10="urn:schemas-microsoft-com:office:word" xmlns:w="http://schemas.openxmlformats.org/wordprocessingml/2006/main" xmlns:w14="http://schemas.microsoft.com/office/word/2010/wordml" xmlns:w15="http://schemas.microsoft.com/office/word/2012/wordml" xmlns:w16cex="http://schemas.microsoft.com/office/word/2018/wordml/cex" xmlns:w16cid="http://schemas.microsoft.com/office/word/2016/wordml/cid" xmlns:w16="http://schemas.microsoft.com/office/word/2018/wordml" xmlns:w16sdtdh="http://schemas.microsoft.com/office/word/2020/wordml/sdtdatahash" xmlns:w16se="http://schemas.microsoft.com/office/word/2015/wordml/symex" xmlns:wpg="http://schemas.microsoft.com/office/word/2010/wordprocessingGroup" xmlns:wpi="http://schemas.microsoft.com/office/word/2010/wordprocessingInk" xmlns:wne="http://schemas.microsoft.com/office/word/2006/wordml" xmlns:wps="http://schemas.microsoft.com/office/word/2010/wordprocessingShape" mc:Ignorable="w14 w15 w16se w16cid w16 w16cex w16sdtdh wp14">
+<w:footnotes xmlns:wpc="http://schemas.microsoft.com/office/word/2010/wordprocessingCanvas" xmlns:cx="http://schemas.microsoft.com/office/drawing/2014/chartex" xmlns:cx1="http://schemas.microsoft.com/office/drawing/2015/9/8/chartex" xmlns:cx2="http://schemas.microsoft.com/office/drawing/2015/10/21/chartex" xmlns:cx3="http://schemas.microsoft.com/office/drawing/2016/5/9/chartex" xmlns:cx4="http://schemas.microsoft.com/office/drawing/2016/5/10/chartex" xmlns:cx5="http://schemas.microsoft.com/office/drawing/2016/5/11/chartex" xmlns:cx6="http://schemas.microsoft.com/office/drawing/2016/5/12/chartex" xmlns:cx7="http://schemas.microsoft.com/office/drawing/2016/5/13/chartex" xmlns:cx8="http://schemas.microsoft.com/office/drawing/2016/5/14/chartex" xmlns:mc="http://schemas.openxmlformats.org/markup-compatibility/2006" xmlns:aink="http://schemas.microsoft.com/office/drawing/2016/ink" xmlns:am3d="http://schemas.microsoft.com/office/drawing/2017/model3d" xmlns:o="urn:schemas-microsoft-com:office:office" xmlns:r="http://schemas.openxmlformats.org/officeDocument/2006/relationships" xmlns:m="http://schemas.openxmlformats.org/officeDocument/2006/math" xmlns:v="urn:schemas-microsoft-com:vml" xmlns:wp14="http://schemas.microsoft.com/office/word/2010/wordprocessingDrawing" xmlns:wp="http://schemas.openxmlformats.org/drawingml/2006/wordprocessingDrawing" xmlns:w10="urn:schemas-microsoft-com:office:word" xmlns:w="http://schemas.openxmlformats.org/wordprocessingml/2006/main" xmlns:w14="http://schemas.microsoft.com/office/word/2010/wordml" xmlns:w15="http://schemas.microsoft.com/office/word/2012/wordml" xmlns:w16cex="http://schemas.microsoft.com/office/word/2018/wordml/cex" xmlns:w16cid="http://schemas.microsoft.com/office/word/2016/wordml/cid" xmlns:w16="http://schemas.microsoft.com/office/word/2018/wordml" xmlns:w16se="http://schemas.microsoft.com/office/word/2015/wordml/symex" xmlns:wpg="http://schemas.microsoft.com/office/word/2010/wordprocessingGroup" xmlns:wpi="http://schemas.microsoft.com/office/word/2010/wordprocessingInk" xmlns:wne="http://schemas.microsoft.com/office/word/2006/wordml" xmlns:wps="http://schemas.microsoft.com/office/word/2010/wordprocessingShape" mc:Ignorable="w14 w15 w16se w16cid w16 w16cex wp14">
   <w:footnote w:type="separator" w:id="-1">
     <w:p>
       <w:r>
@@ -3496,7 +3416,7 @@
 </file>
 
 <file path=word/header1.xml><?xml version="1.0" encoding="utf-8"?>
-<w:hdr xmlns:wpc="http://schemas.microsoft.com/office/word/2010/wordprocessingCanvas" xmlns:cx="http://schemas.microsoft.com/office/drawing/2014/chartex" xmlns:cx1="http://schemas.microsoft.com/office/drawing/2015/9/8/chartex" xmlns:cx2="http://schemas.microsoft.com/office/drawing/2015/10/21/chartex" xmlns:cx3="http://schemas.microsoft.com/office/drawing/2016/5/9/chartex" xmlns:cx4="http://schemas.microsoft.com/office/drawing/2016/5/10/chartex" xmlns:cx5="http://schemas.microsoft.com/office/drawing/2016/5/11/chartex" xmlns:cx6="http://schemas.microsoft.com/office/drawing/2016/5/12/chartex" xmlns:cx7="http://schemas.microsoft.com/office/drawing/2016/5/13/chartex" xmlns:cx8="http://schemas.microsoft.com/office/drawing/2016/5/14/chartex" xmlns:mc="http://schemas.openxmlformats.org/markup-compatibility/2006" xmlns:aink="http://schemas.microsoft.com/office/drawing/2016/ink" xmlns:am3d="http://schemas.microsoft.com/office/drawing/2017/model3d" xmlns:o="urn:schemas-microsoft-com:office:office" xmlns:r="http://schemas.openxmlformats.org/officeDocument/2006/relationships" xmlns:m="http://schemas.openxmlformats.org/officeDocument/2006/math" xmlns:v="urn:schemas-microsoft-com:vml" xmlns:wp14="http://schemas.microsoft.com/office/word/2010/wordprocessingDrawing" xmlns:wp="http://schemas.openxmlformats.org/drawingml/2006/wordprocessingDrawing" xmlns:w10="urn:schemas-microsoft-com:office:word" xmlns:w="http://schemas.openxmlformats.org/wordprocessingml/2006/main" xmlns:w14="http://schemas.microsoft.com/office/word/2010/wordml" xmlns:w15="http://schemas.microsoft.com/office/word/2012/wordml" xmlns:w16cex="http://schemas.microsoft.com/office/word/2018/wordml/cex" xmlns:w16cid="http://schemas.microsoft.com/office/word/2016/wordml/cid" xmlns:w16="http://schemas.microsoft.com/office/word/2018/wordml" xmlns:w16sdtdh="http://schemas.microsoft.com/office/word/2020/wordml/sdtdatahash" xmlns:w16se="http://schemas.microsoft.com/office/word/2015/wordml/symex" xmlns:wpg="http://schemas.microsoft.com/office/word/2010/wordprocessingGroup" xmlns:wpi="http://schemas.microsoft.com/office/word/2010/wordprocessingInk" xmlns:wne="http://schemas.microsoft.com/office/word/2006/wordml" xmlns:wps="http://schemas.microsoft.com/office/word/2010/wordprocessingShape" mc:Ignorable="w14 w15 w16se w16cid w16 w16cex w16sdtdh wp14">
+<w:hdr xmlns:wpc="http://schemas.microsoft.com/office/word/2010/wordprocessingCanvas" xmlns:cx="http://schemas.microsoft.com/office/drawing/2014/chartex" xmlns:cx1="http://schemas.microsoft.com/office/drawing/2015/9/8/chartex" xmlns:cx2="http://schemas.microsoft.com/office/drawing/2015/10/21/chartex" xmlns:cx3="http://schemas.microsoft.com/office/drawing/2016/5/9/chartex" xmlns:cx4="http://schemas.microsoft.com/office/drawing/2016/5/10/chartex" xmlns:cx5="http://schemas.microsoft.com/office/drawing/2016/5/11/chartex" xmlns:cx6="http://schemas.microsoft.com/office/drawing/2016/5/12/chartex" xmlns:cx7="http://schemas.microsoft.com/office/drawing/2016/5/13/chartex" xmlns:cx8="http://schemas.microsoft.com/office/drawing/2016/5/14/chartex" xmlns:mc="http://schemas.openxmlformats.org/markup-compatibility/2006" xmlns:aink="http://schemas.microsoft.com/office/drawing/2016/ink" xmlns:am3d="http://schemas.microsoft.com/office/drawing/2017/model3d" xmlns:o="urn:schemas-microsoft-com:office:office" xmlns:r="http://schemas.openxmlformats.org/officeDocument/2006/relationships" xmlns:m="http://schemas.openxmlformats.org/officeDocument/2006/math" xmlns:v="urn:schemas-microsoft-com:vml" xmlns:wp14="http://schemas.microsoft.com/office/word/2010/wordprocessingDrawing" xmlns:wp="http://schemas.openxmlformats.org/drawingml/2006/wordprocessingDrawing" xmlns:w10="urn:schemas-microsoft-com:office:word" xmlns:w="http://schemas.openxmlformats.org/wordprocessingml/2006/main" xmlns:w14="http://schemas.microsoft.com/office/word/2010/wordml" xmlns:w15="http://schemas.microsoft.com/office/word/2012/wordml" xmlns:w16cex="http://schemas.microsoft.com/office/word/2018/wordml/cex" xmlns:w16cid="http://schemas.microsoft.com/office/word/2016/wordml/cid" xmlns:w16="http://schemas.microsoft.com/office/word/2018/wordml" xmlns:w16se="http://schemas.microsoft.com/office/word/2015/wordml/symex" xmlns:wpg="http://schemas.microsoft.com/office/word/2010/wordprocessingGroup" xmlns:wpi="http://schemas.microsoft.com/office/word/2010/wordprocessingInk" xmlns:wne="http://schemas.microsoft.com/office/word/2006/wordml" xmlns:wps="http://schemas.microsoft.com/office/word/2010/wordprocessingShape" mc:Ignorable="w14 w15 w16se w16cid w16 w16cex wp14">
   <w:p>
     <w:pPr>
       <w:pBdr>
@@ -3615,7 +3535,7 @@
 </file>
 
 <file path=word/numbering.xml><?xml version="1.0" encoding="utf-8"?>
-<w:numbering xmlns:wpc="http://schemas.microsoft.com/office/word/2010/wordprocessingCanvas" xmlns:cx="http://schemas.microsoft.com/office/drawing/2014/chartex" xmlns:cx1="http://schemas.microsoft.com/office/drawing/2015/9/8/chartex" xmlns:cx2="http://schemas.microsoft.com/office/drawing/2015/10/21/chartex" xmlns:cx3="http://schemas.microsoft.com/office/drawing/2016/5/9/chartex" xmlns:cx4="http://schemas.microsoft.com/office/drawing/2016/5/10/chartex" xmlns:cx5="http://schemas.microsoft.com/office/drawing/2016/5/11/chartex" xmlns:cx6="http://schemas.microsoft.com/office/drawing/2016/5/12/chartex" xmlns:cx7="http://schemas.microsoft.com/office/drawing/2016/5/13/chartex" xmlns:cx8="http://schemas.microsoft.com/office/drawing/2016/5/14/chartex" xmlns:mc="http://schemas.openxmlformats.org/markup-compatibility/2006" xmlns:aink="http://schemas.microsoft.com/office/drawing/2016/ink" xmlns:am3d="http://schemas.microsoft.com/office/drawing/2017/model3d" xmlns:o="urn:schemas-microsoft-com:office:office" xmlns:r="http://schemas.openxmlformats.org/officeDocument/2006/relationships" xmlns:m="http://schemas.openxmlformats.org/officeDocument/2006/math" xmlns:v="urn:schemas-microsoft-com:vml" xmlns:wp14="http://schemas.microsoft.com/office/word/2010/wordprocessingDrawing" xmlns:wp="http://schemas.openxmlformats.org/drawingml/2006/wordprocessingDrawing" xmlns:w10="urn:schemas-microsoft-com:office:word" xmlns:w="http://schemas.openxmlformats.org/wordprocessingml/2006/main" xmlns:w14="http://schemas.microsoft.com/office/word/2010/wordml" xmlns:w15="http://schemas.microsoft.com/office/word/2012/wordml" xmlns:w16cex="http://schemas.microsoft.com/office/word/2018/wordml/cex" xmlns:w16cid="http://schemas.microsoft.com/office/word/2016/wordml/cid" xmlns:w16="http://schemas.microsoft.com/office/word/2018/wordml" xmlns:w16sdtdh="http://schemas.microsoft.com/office/word/2020/wordml/sdtdatahash" xmlns:w16se="http://schemas.microsoft.com/office/word/2015/wordml/symex" xmlns:wpg="http://schemas.microsoft.com/office/word/2010/wordprocessingGroup" xmlns:wpi="http://schemas.microsoft.com/office/word/2010/wordprocessingInk" xmlns:wne="http://schemas.microsoft.com/office/word/2006/wordml" xmlns:wps="http://schemas.microsoft.com/office/word/2010/wordprocessingShape" mc:Ignorable="w14 w15 w16se w16cid w16 w16cex w16sdtdh wp14">
+<w:numbering xmlns:wpc="http://schemas.microsoft.com/office/word/2010/wordprocessingCanvas" xmlns:cx="http://schemas.microsoft.com/office/drawing/2014/chartex" xmlns:cx1="http://schemas.microsoft.com/office/drawing/2015/9/8/chartex" xmlns:cx2="http://schemas.microsoft.com/office/drawing/2015/10/21/chartex" xmlns:cx3="http://schemas.microsoft.com/office/drawing/2016/5/9/chartex" xmlns:cx4="http://schemas.microsoft.com/office/drawing/2016/5/10/chartex" xmlns:cx5="http://schemas.microsoft.com/office/drawing/2016/5/11/chartex" xmlns:cx6="http://schemas.microsoft.com/office/drawing/2016/5/12/chartex" xmlns:cx7="http://schemas.microsoft.com/office/drawing/2016/5/13/chartex" xmlns:cx8="http://schemas.microsoft.com/office/drawing/2016/5/14/chartex" xmlns:mc="http://schemas.openxmlformats.org/markup-compatibility/2006" xmlns:aink="http://schemas.microsoft.com/office/drawing/2016/ink" xmlns:am3d="http://schemas.microsoft.com/office/drawing/2017/model3d" xmlns:o="urn:schemas-microsoft-com:office:office" xmlns:r="http://schemas.openxmlformats.org/officeDocument/2006/relationships" xmlns:m="http://schemas.openxmlformats.org/officeDocument/2006/math" xmlns:v="urn:schemas-microsoft-com:vml" xmlns:wp14="http://schemas.microsoft.com/office/word/2010/wordprocessingDrawing" xmlns:wp="http://schemas.openxmlformats.org/drawingml/2006/wordprocessingDrawing" xmlns:w10="urn:schemas-microsoft-com:office:word" xmlns:w="http://schemas.openxmlformats.org/wordprocessingml/2006/main" xmlns:w14="http://schemas.microsoft.com/office/word/2010/wordml" xmlns:w15="http://schemas.microsoft.com/office/word/2012/wordml" xmlns:w16cex="http://schemas.microsoft.com/office/word/2018/wordml/cex" xmlns:w16cid="http://schemas.microsoft.com/office/word/2016/wordml/cid" xmlns:w16="http://schemas.microsoft.com/office/word/2018/wordml" xmlns:w16se="http://schemas.microsoft.com/office/word/2015/wordml/symex" xmlns:wpg="http://schemas.microsoft.com/office/word/2010/wordprocessingGroup" xmlns:wpi="http://schemas.microsoft.com/office/word/2010/wordprocessingInk" xmlns:wne="http://schemas.microsoft.com/office/word/2006/wordml" xmlns:wps="http://schemas.microsoft.com/office/word/2010/wordprocessingShape" mc:Ignorable="w14 w15 w16se w16cid w16 w16cex wp14">
   <w:abstractNum w:abstractNumId="0" w15:restartNumberingAfterBreak="0">
     <w:nsid w:val="157B39A8"/>
     <w:multiLevelType w:val="hybridMultilevel"/>
@@ -4199,8 +4119,16 @@
 </w:numbering>
 </file>
 
+<file path=word/people.xml><?xml version="1.0" encoding="utf-8"?>
+<w15:people xmlns:wpc="http://schemas.microsoft.com/office/word/2010/wordprocessingCanvas" xmlns:cx="http://schemas.microsoft.com/office/drawing/2014/chartex" xmlns:cx1="http://schemas.microsoft.com/office/drawing/2015/9/8/chartex" xmlns:cx2="http://schemas.microsoft.com/office/drawing/2015/10/21/chartex" xmlns:cx3="http://schemas.microsoft.com/office/drawing/2016/5/9/chartex" xmlns:cx4="http://schemas.microsoft.com/office/drawing/2016/5/10/chartex" xmlns:cx5="http://schemas.microsoft.com/office/drawing/2016/5/11/chartex" xmlns:cx6="http://schemas.microsoft.com/office/drawing/2016/5/12/chartex" xmlns:cx7="http://schemas.microsoft.com/office/drawing/2016/5/13/chartex" xmlns:cx8="http://schemas.microsoft.com/office/drawing/2016/5/14/chartex" xmlns:mc="http://schemas.openxmlformats.org/markup-compatibility/2006" xmlns:aink="http://schemas.microsoft.com/office/drawing/2016/ink" xmlns:am3d="http://schemas.microsoft.com/office/drawing/2017/model3d" xmlns:o="urn:schemas-microsoft-com:office:office" xmlns:r="http://schemas.openxmlformats.org/officeDocument/2006/relationships" xmlns:m="http://schemas.openxmlformats.org/officeDocument/2006/math" xmlns:v="urn:schemas-microsoft-com:vml" xmlns:wp14="http://schemas.microsoft.com/office/word/2010/wordprocessingDrawing" xmlns:wp="http://schemas.openxmlformats.org/drawingml/2006/wordprocessingDrawing" xmlns:w10="urn:schemas-microsoft-com:office:word" xmlns:w="http://schemas.openxmlformats.org/wordprocessingml/2006/main" xmlns:w14="http://schemas.microsoft.com/office/word/2010/wordml" xmlns:w15="http://schemas.microsoft.com/office/word/2012/wordml" xmlns:w16cex="http://schemas.microsoft.com/office/word/2018/wordml/cex" xmlns:w16cid="http://schemas.microsoft.com/office/word/2016/wordml/cid" xmlns:w16="http://schemas.microsoft.com/office/word/2018/wordml" xmlns:w16se="http://schemas.microsoft.com/office/word/2015/wordml/symex" xmlns:wpg="http://schemas.microsoft.com/office/word/2010/wordprocessingGroup" xmlns:wpi="http://schemas.microsoft.com/office/word/2010/wordprocessingInk" xmlns:wne="http://schemas.microsoft.com/office/word/2006/wordml" xmlns:wps="http://schemas.microsoft.com/office/word/2010/wordprocessingShape" mc:Ignorable="w14 w15 w16se w16cid w16 w16cex wp14">
+  <w15:person w15:author="Mark  Leite">
+    <w15:presenceInfo w15:providerId="None" w15:userId="Mark  Leite"/>
+  </w15:person>
+</w15:people>
+</file>
+
 <file path=word/styles.xml><?xml version="1.0" encoding="utf-8"?>
-<w:styles xmlns:mc="http://schemas.openxmlformats.org/markup-compatibility/2006" xmlns:r="http://schemas.openxmlformats.org/officeDocument/2006/relationships" xmlns:w="http://schemas.openxmlformats.org/wordprocessingml/2006/main" xmlns:w14="http://schemas.microsoft.com/office/word/2010/wordml" xmlns:w15="http://schemas.microsoft.com/office/word/2012/wordml" xmlns:w16cex="http://schemas.microsoft.com/office/word/2018/wordml/cex" xmlns:w16cid="http://schemas.microsoft.com/office/word/2016/wordml/cid" xmlns:w16="http://schemas.microsoft.com/office/word/2018/wordml" xmlns:w16sdtdh="http://schemas.microsoft.com/office/word/2020/wordml/sdtdatahash" xmlns:w16se="http://schemas.microsoft.com/office/word/2015/wordml/symex" mc:Ignorable="w14 w15 w16se w16cid w16 w16cex w16sdtdh">
+<w:styles xmlns:mc="http://schemas.openxmlformats.org/markup-compatibility/2006" xmlns:r="http://schemas.openxmlformats.org/officeDocument/2006/relationships" xmlns:w="http://schemas.openxmlformats.org/wordprocessingml/2006/main" xmlns:w14="http://schemas.microsoft.com/office/word/2010/wordml" xmlns:w15="http://schemas.microsoft.com/office/word/2012/wordml" xmlns:w16cex="http://schemas.microsoft.com/office/word/2018/wordml/cex" xmlns:w16cid="http://schemas.microsoft.com/office/word/2016/wordml/cid" xmlns:w16="http://schemas.microsoft.com/office/word/2018/wordml" xmlns:w16se="http://schemas.microsoft.com/office/word/2015/wordml/symex" mc:Ignorable="w14 w15 w16se w16cid w16 w16cex">
   <w:docDefaults>
     <w:rPrDefault>
       <w:rPr>
@@ -5245,12 +5173,6 @@
 </file>
 
 <file path=customXml/item2.xml><?xml version="1.0" encoding="utf-8"?>
-<p:properties xmlns:p="http://schemas.microsoft.com/office/2006/metadata/properties" xmlns:xsi="http://www.w3.org/2001/XMLSchema-instance" xmlns:pc="http://schemas.microsoft.com/office/infopath/2007/PartnerControls">
-  <documentManagement/>
-</p:properties>
-</file>
-
-<file path=customXml/item3.xml><?xml version="1.0" encoding="utf-8"?>
 <ct:contentTypeSchema xmlns:ct="http://schemas.microsoft.com/office/2006/metadata/contentType" xmlns:ma="http://schemas.microsoft.com/office/2006/metadata/properties/metaAttributes" ct:_="" ma:_="" ma:contentTypeName="Documento" ma:contentTypeID="0x0101006D7A53FC8516FB41AB56B998816B9474" ma:contentTypeVersion="6" ma:contentTypeDescription="Criar um novo documento." ma:contentTypeScope="" ma:versionID="2ae396c3f354e903b429d7496e2df633">
   <xsd:schema xmlns:xsd="http://www.w3.org/2001/XMLSchema" xmlns:xs="http://www.w3.org/2001/XMLSchema" xmlns:p="http://schemas.microsoft.com/office/2006/metadata/properties" xmlns:ns2="3be39731-426c-4cfd-a1c9-14170fe01a67" targetNamespace="http://schemas.microsoft.com/office/2006/metadata/properties" ma:root="true" ma:fieldsID="f0bd50758d0f4945b99b571aee39f049" ns2:_="">
     <xsd:import namespace="3be39731-426c-4cfd-a1c9-14170fe01a67"/>
@@ -5408,6 +5330,12 @@
 </ct:contentTypeSchema>
 </file>
 
+<file path=customXml/item3.xml><?xml version="1.0" encoding="utf-8"?>
+<p:properties xmlns:p="http://schemas.microsoft.com/office/2006/metadata/properties" xmlns:xsi="http://www.w3.org/2001/XMLSchema-instance" xmlns:pc="http://schemas.microsoft.com/office/infopath/2007/PartnerControls">
+  <documentManagement/>
+</p:properties>
+</file>
+
 <file path=customXml/itemProps1.xml><?xml version="1.0" encoding="utf-8"?>
 <ds:datastoreItem xmlns:ds="http://schemas.openxmlformats.org/officeDocument/2006/customXml" ds:itemID="{8C987799-1058-48B6-87D6-1328F7DD4DDC}">
   <ds:schemaRefs>
@@ -5417,15 +5345,6 @@
 </file>
 
 <file path=customXml/itemProps2.xml><?xml version="1.0" encoding="utf-8"?>
-<ds:datastoreItem xmlns:ds="http://schemas.openxmlformats.org/officeDocument/2006/customXml" ds:itemID="{53541AE7-04C8-4649-814E-8DE7819F0D3A}">
-  <ds:schemaRefs>
-    <ds:schemaRef ds:uri="http://schemas.microsoft.com/office/2006/metadata/properties"/>
-    <ds:schemaRef ds:uri="http://schemas.microsoft.com/office/infopath/2007/PartnerControls"/>
-  </ds:schemaRefs>
-</ds:datastoreItem>
-</file>
-
-<file path=customXml/itemProps3.xml><?xml version="1.0" encoding="utf-8"?>
 <ds:datastoreItem xmlns:ds="http://schemas.openxmlformats.org/officeDocument/2006/customXml" ds:itemID="{07C644DD-3401-4F8C-B613-BE196A15D233}">
   <ds:schemaRefs>
     <ds:schemaRef ds:uri="http://schemas.microsoft.com/office/2006/metadata/contentType"/>
@@ -5441,4 +5360,13 @@
     <ds:schemaRef ds:uri="http://schemas.microsoft.com/internal/obd"/>
   </ds:schemaRefs>
 </ds:datastoreItem>
+</file>
+
+<file path=customXml/itemProps3.xml><?xml version="1.0" encoding="utf-8"?>
+<ds:datastoreItem xmlns:ds="http://schemas.openxmlformats.org/officeDocument/2006/customXml" ds:itemID="{53541AE7-04C8-4649-814E-8DE7819F0D3A}">
+  <ds:schemaRefs>
+    <ds:schemaRef ds:uri="http://schemas.microsoft.com/office/2006/metadata/properties"/>
+    <ds:schemaRef ds:uri="http://schemas.microsoft.com/office/infopath/2007/PartnerControls"/>
+  </ds:schemaRefs>
+</ds:datastoreItem>
 </file>
</xml_diff>